<commit_message>
Rensat och lagt in koden som lades i Blackboard
Detta är vår version som vi laddade upp i Blackboard som inlämning idag.
</commit_message>
<xml_diff>
--- a/_dokument/jonas-granskningsprotokoll-HT20.docx
+++ b/_dokument/jonas-granskningsprotokoll-HT20.docx
@@ -600,48 +600,6 @@
                 <w:lang w:eastAsia="sv-SE"/>
               </w:rPr>
             </w:pPr>
-            <w:r>
-              <w:rPr>
-                <w:rFonts w:asciiTheme="majorHAnsi" w:eastAsia="Times New Roman" w:hAnsiTheme="majorHAnsi" w:cs="Times New Roman"/>
-                <w:color w:val="000000"/>
-                <w:sz w:val="20"/>
-                <w:szCs w:val="20"/>
-                <w:lang w:eastAsia="sv-SE"/>
-              </w:rPr>
-              <w:t xml:space="preserve">Dock inte </w:t>
-            </w:r>
-            <w:proofErr w:type="gramStart"/>
-            <w:r>
-              <w:rPr>
-                <w:rFonts w:asciiTheme="majorHAnsi" w:eastAsia="Times New Roman" w:hAnsiTheme="majorHAnsi" w:cs="Times New Roman"/>
-                <w:color w:val="000000"/>
-                <w:sz w:val="20"/>
-                <w:szCs w:val="20"/>
-                <w:lang w:eastAsia="sv-SE"/>
-              </w:rPr>
-              <w:t>portfolio sidan</w:t>
-            </w:r>
-            <w:proofErr w:type="gramEnd"/>
-            <w:r>
-              <w:rPr>
-                <w:rFonts w:asciiTheme="majorHAnsi" w:eastAsia="Times New Roman" w:hAnsiTheme="majorHAnsi" w:cs="Times New Roman"/>
-                <w:color w:val="000000"/>
-                <w:sz w:val="20"/>
-                <w:szCs w:val="20"/>
-                <w:lang w:eastAsia="sv-SE"/>
-              </w:rPr>
-              <w:t xml:space="preserve"> ännu. </w:t>
-            </w:r>
-            <w:r>
-              <w:rPr>
-                <w:rFonts w:asciiTheme="majorHAnsi" w:eastAsia="Times New Roman" w:hAnsiTheme="majorHAnsi" w:cs="Times New Roman"/>
-                <w:color w:val="000000"/>
-                <w:sz w:val="20"/>
-                <w:szCs w:val="20"/>
-                <w:lang w:eastAsia="sv-SE"/>
-              </w:rPr>
-              <w:t> </w:t>
-            </w:r>
           </w:p>
         </w:tc>
       </w:tr>
@@ -1108,10 +1066,9 @@
                 <w:color w:val="000000"/>
                 <w:sz w:val="20"/>
                 <w:szCs w:val="20"/>
-                <w:highlight w:val="yellow"/>
-                <w:lang w:eastAsia="sv-SE"/>
-              </w:rPr>
-              <w:t>Delvis</w:t>
+                <w:lang w:eastAsia="sv-SE"/>
+              </w:rPr>
+              <w:t>Ja</w:t>
             </w:r>
           </w:p>
         </w:tc>
@@ -1139,16 +1096,6 @@
                 <w:lang w:eastAsia="sv-SE"/>
               </w:rPr>
             </w:pPr>
-            <w:r>
-              <w:rPr>
-                <w:rFonts w:asciiTheme="majorHAnsi" w:eastAsia="Times New Roman" w:hAnsiTheme="majorHAnsi" w:cs="Times New Roman"/>
-                <w:color w:val="000000"/>
-                <w:sz w:val="20"/>
-                <w:szCs w:val="20"/>
-                <w:lang w:eastAsia="sv-SE"/>
-              </w:rPr>
-              <w:t>Problem att validera /pages/</w:t>
-            </w:r>
           </w:p>
         </w:tc>
       </w:tr>
@@ -1393,38 +1340,6 @@
                 <w:lang w:eastAsia="sv-SE"/>
               </w:rPr>
             </w:pPr>
-            <w:r>
-              <w:rPr>
-                <w:rFonts w:asciiTheme="majorHAnsi" w:eastAsia="Times New Roman" w:hAnsiTheme="majorHAnsi" w:cs="Times New Roman"/>
-                <w:color w:val="000000"/>
-                <w:sz w:val="20"/>
-                <w:szCs w:val="20"/>
-                <w:lang w:eastAsia="sv-SE"/>
-              </w:rPr>
-              <w:t xml:space="preserve">Dock flertalet </w:t>
-            </w:r>
-            <w:proofErr w:type="spellStart"/>
-            <w:r>
-              <w:rPr>
-                <w:rFonts w:asciiTheme="majorHAnsi" w:eastAsia="Times New Roman" w:hAnsiTheme="majorHAnsi" w:cs="Times New Roman"/>
-                <w:color w:val="000000"/>
-                <w:sz w:val="20"/>
-                <w:szCs w:val="20"/>
-                <w:lang w:eastAsia="sv-SE"/>
-              </w:rPr>
-              <w:t>javascript</w:t>
-            </w:r>
-            <w:proofErr w:type="spellEnd"/>
-            <w:r>
-              <w:rPr>
-                <w:rFonts w:asciiTheme="majorHAnsi" w:eastAsia="Times New Roman" w:hAnsiTheme="majorHAnsi" w:cs="Times New Roman"/>
-                <w:color w:val="000000"/>
-                <w:sz w:val="20"/>
-                <w:szCs w:val="20"/>
-                <w:lang w:eastAsia="sv-SE"/>
-              </w:rPr>
-              <w:t xml:space="preserve"> och html-filer</w:t>
-            </w:r>
           </w:p>
         </w:tc>
       </w:tr>
@@ -1925,10 +1840,10 @@
                 <w:color w:val="000000"/>
                 <w:sz w:val="20"/>
                 <w:szCs w:val="20"/>
-                <w:highlight w:val="red"/>
-                <w:lang w:eastAsia="sv-SE"/>
-              </w:rPr>
-              <w:t>Nej</w:t>
+                <w:highlight w:val="yellow"/>
+                <w:lang w:eastAsia="sv-SE"/>
+              </w:rPr>
+              <w:t>Delvis</w:t>
             </w:r>
           </w:p>
         </w:tc>
@@ -3214,10 +3129,9 @@
                 <w:color w:val="000000"/>
                 <w:sz w:val="20"/>
                 <w:szCs w:val="20"/>
-                <w:highlight w:val="red"/>
-                <w:lang w:eastAsia="sv-SE"/>
-              </w:rPr>
-              <w:t>Nej</w:t>
+                <w:lang w:eastAsia="sv-SE"/>
+              </w:rPr>
+              <w:t>Ja</w:t>
             </w:r>
           </w:p>
         </w:tc>
@@ -3246,26 +3160,6 @@
                 <w:lang w:eastAsia="sv-SE"/>
               </w:rPr>
             </w:pPr>
-            <w:r>
-              <w:rPr>
-                <w:rFonts w:asciiTheme="majorHAnsi" w:eastAsia="Times New Roman" w:hAnsiTheme="majorHAnsi" w:cs="Times New Roman"/>
-                <w:color w:val="000000"/>
-                <w:sz w:val="20"/>
-                <w:szCs w:val="20"/>
-                <w:lang w:eastAsia="sv-SE"/>
-              </w:rPr>
-              <w:t>Detta behöver skapas</w:t>
-            </w:r>
-            <w:r>
-              <w:rPr>
-                <w:rFonts w:asciiTheme="majorHAnsi" w:eastAsia="Times New Roman" w:hAnsiTheme="majorHAnsi" w:cs="Times New Roman"/>
-                <w:color w:val="000000"/>
-                <w:sz w:val="20"/>
-                <w:szCs w:val="20"/>
-                <w:lang w:eastAsia="sv-SE"/>
-              </w:rPr>
-              <w:t> </w:t>
-            </w:r>
           </w:p>
         </w:tc>
       </w:tr>
@@ -4165,10 +4059,9 @@
                 <w:color w:val="000000"/>
                 <w:sz w:val="20"/>
                 <w:szCs w:val="20"/>
-                <w:highlight w:val="red"/>
-                <w:lang w:eastAsia="sv-SE"/>
-              </w:rPr>
-              <w:t>Nej</w:t>
+                <w:lang w:eastAsia="sv-SE"/>
+              </w:rPr>
+              <w:t>Ja</w:t>
             </w:r>
           </w:p>
         </w:tc>
@@ -4196,26 +4089,6 @@
                 <w:lang w:eastAsia="sv-SE"/>
               </w:rPr>
             </w:pPr>
-            <w:r>
-              <w:rPr>
-                <w:rFonts w:asciiTheme="majorHAnsi" w:eastAsia="Times New Roman" w:hAnsiTheme="majorHAnsi" w:cs="Times New Roman"/>
-                <w:color w:val="000000"/>
-                <w:sz w:val="20"/>
-                <w:szCs w:val="20"/>
-                <w:lang w:eastAsia="sv-SE"/>
-              </w:rPr>
-              <w:t xml:space="preserve">Detta behöver till på sidan. </w:t>
-            </w:r>
-            <w:r>
-              <w:rPr>
-                <w:rFonts w:asciiTheme="majorHAnsi" w:eastAsia="Times New Roman" w:hAnsiTheme="majorHAnsi" w:cs="Times New Roman"/>
-                <w:color w:val="000000"/>
-                <w:sz w:val="20"/>
-                <w:szCs w:val="20"/>
-                <w:lang w:eastAsia="sv-SE"/>
-              </w:rPr>
-              <w:t> </w:t>
-            </w:r>
           </w:p>
         </w:tc>
       </w:tr>
@@ -4406,17 +4279,15 @@
               </w:rPr>
               <w:t xml:space="preserve">Städa bort oanvänd kod och stoppa bildspel, samt kanske se över om vi kan göra något åt validering och namnsättning av </w:t>
             </w:r>
-            <w:proofErr w:type="spellStart"/>
-            <w:r>
-              <w:rPr>
-                <w:rFonts w:asciiTheme="majorHAnsi" w:eastAsia="Times New Roman" w:hAnsiTheme="majorHAnsi" w:cs="Times New Roman"/>
-                <w:color w:val="000000"/>
-                <w:sz w:val="20"/>
-                <w:szCs w:val="20"/>
-              </w:rPr>
-              <w:t>variablar</w:t>
-            </w:r>
-            <w:proofErr w:type="spellEnd"/>
+            <w:r>
+              <w:rPr>
+                <w:rFonts w:asciiTheme="majorHAnsi" w:eastAsia="Times New Roman" w:hAnsiTheme="majorHAnsi" w:cs="Times New Roman"/>
+                <w:color w:val="000000"/>
+                <w:sz w:val="20"/>
+                <w:szCs w:val="20"/>
+              </w:rPr>
+              <w:t>variabler</w:t>
+            </w:r>
             <w:r>
               <w:rPr>
                 <w:rFonts w:asciiTheme="majorHAnsi" w:eastAsia="Times New Roman" w:hAnsiTheme="majorHAnsi" w:cs="Times New Roman"/>
@@ -4477,9 +4348,8 @@
                 <w:color w:val="000000"/>
                 <w:sz w:val="20"/>
                 <w:szCs w:val="20"/>
-                <w:highlight w:val="red"/>
-              </w:rPr>
-              <w:t>Nej</w:t>
+              </w:rPr>
+              <w:t>Ja</w:t>
             </w:r>
           </w:p>
         </w:tc>
@@ -4526,15 +4396,6 @@
                 <w:szCs w:val="20"/>
               </w:rPr>
             </w:pPr>
-            <w:r>
-              <w:rPr>
-                <w:rFonts w:asciiTheme="majorHAnsi" w:eastAsia="Times New Roman" w:hAnsiTheme="majorHAnsi" w:cs="Times New Roman"/>
-                <w:color w:val="000000"/>
-                <w:sz w:val="20"/>
-                <w:szCs w:val="20"/>
-              </w:rPr>
-              <w:t xml:space="preserve">Kontaktdata behöver sparas som JSON och visas igen nästa gång sidan besöks. </w:t>
-            </w:r>
           </w:p>
         </w:tc>
       </w:tr>
@@ -4802,6 +4663,7 @@
     <w:lsdException w:name="HTML Sample" w:semiHidden="1" w:unhideWhenUsed="1"/>
     <w:lsdException w:name="HTML Typewriter" w:semiHidden="1" w:unhideWhenUsed="1"/>
     <w:lsdException w:name="HTML Variable" w:semiHidden="1" w:unhideWhenUsed="1"/>
+    <w:lsdException w:name="Normal Table" w:semiHidden="1" w:unhideWhenUsed="1"/>
     <w:lsdException w:name="annotation subject" w:semiHidden="1" w:unhideWhenUsed="1"/>
     <w:lsdException w:name="No List" w:semiHidden="1" w:unhideWhenUsed="1"/>
     <w:lsdException w:name="Outline List 1" w:semiHidden="1" w:unhideWhenUsed="1"/>
@@ -4844,8 +4706,11 @@
     <w:lsdException w:name="Table Contemporary" w:semiHidden="1" w:unhideWhenUsed="1"/>
     <w:lsdException w:name="Table Elegant" w:semiHidden="1" w:unhideWhenUsed="1"/>
     <w:lsdException w:name="Table Professional" w:semiHidden="1" w:unhideWhenUsed="1"/>
+    <w:lsdException w:name="Table Subtle 1" w:semiHidden="1" w:unhideWhenUsed="1"/>
     <w:lsdException w:name="Table Subtle 2" w:semiHidden="1" w:unhideWhenUsed="1"/>
     <w:lsdException w:name="Table Web 1" w:semiHidden="1" w:unhideWhenUsed="1"/>
+    <w:lsdException w:name="Table Web 2" w:semiHidden="1" w:unhideWhenUsed="1"/>
+    <w:lsdException w:name="Table Web 3" w:semiHidden="1" w:unhideWhenUsed="1"/>
     <w:lsdException w:name="Balloon Text" w:semiHidden="1" w:unhideWhenUsed="1"/>
     <w:lsdException w:name="Table Grid" w:uiPriority="59"/>
     <w:lsdException w:name="Table Theme" w:semiHidden="1" w:unhideWhenUsed="1"/>

</xml_diff>